<commit_message>
adding a bunch of donation stuff
</commit_message>
<xml_diff>
--- a/notes/06_19_2017Colton.docx
+++ b/notes/06_19_2017Colton.docx
@@ -68,143 +68,566 @@
         <w:rPr>
           <w:highlight w:val="green"/>
         </w:rPr>
-        <w:t xml:space="preserve"> -  </w:t>
-      </w:r>
-      <w:proofErr w:type="spellStart"/>
+        <w:t xml:space="preserve"> -  datalist</w:t>
+      </w:r>
+    </w:p>
+    <w:p>
+      <w:pPr>
+        <w:pStyle w:val="ListParagraph"/>
+        <w:numPr>
+          <w:ilvl w:val="0"/>
+          <w:numId w:val="1"/>
+        </w:numPr>
+        <w:rPr>
+          <w:highlight w:val="green"/>
+        </w:rPr>
+      </w:pPr>
+      <w:r>
+        <w:rPr>
+          <w:highlight w:val="green"/>
+        </w:rPr>
+        <w:t>Agency (defualt to 1039a)</w:t>
+      </w:r>
+      <w:r>
+        <w:rPr>
+          <w:highlight w:val="green"/>
+        </w:rPr>
+        <w:t xml:space="preserve"> - datalist</w:t>
+      </w:r>
+    </w:p>
+    <w:p>
+      <w:pPr>
+        <w:pStyle w:val="ListParagraph"/>
+        <w:numPr>
+          <w:ilvl w:val="0"/>
+          <w:numId w:val="1"/>
+        </w:numPr>
+        <w:rPr>
+          <w:highlight w:val="green"/>
+        </w:rPr>
+      </w:pPr>
+      <w:r>
+        <w:rPr>
+          <w:highlight w:val="green"/>
+        </w:rPr>
+        <w:t>Donor Name (e.g. Jewel, Sam's Club)</w:t>
+      </w:r>
+      <w:r>
+        <w:rPr>
+          <w:highlight w:val="green"/>
+        </w:rPr>
+        <w:t xml:space="preserve"> – datalist</w:t>
+      </w:r>
+    </w:p>
+    <w:p>
+      <w:pPr>
+        <w:pStyle w:val="ListParagraph"/>
+        <w:numPr>
+          <w:ilvl w:val="0"/>
+          <w:numId w:val="1"/>
+        </w:numPr>
+        <w:rPr>
+          <w:highlight w:val="green"/>
+        </w:rPr>
+      </w:pPr>
+      <w:r>
+        <w:rPr>
+          <w:highlight w:val="green"/>
+        </w:rPr>
+        <w:t>City</w:t>
+      </w:r>
+      <w:r>
+        <w:rPr>
+          <w:highlight w:val="green"/>
+        </w:rPr>
+        <w:t xml:space="preserve"> - datalist</w:t>
+      </w:r>
+    </w:p>
+    <w:p>
+      <w:pPr>
+        <w:pStyle w:val="ListParagraph"/>
+        <w:numPr>
+          <w:ilvl w:val="0"/>
+          <w:numId w:val="1"/>
+        </w:numPr>
+        <w:rPr>
+          <w:highlight w:val="green"/>
+        </w:rPr>
+      </w:pPr>
+      <w:r>
+        <w:rPr>
+          <w:highlight w:val="green"/>
+        </w:rPr>
+        <w:t>Box QTYs of the following:</w:t>
+      </w:r>
+      <w:r>
+        <w:rPr>
+          <w:highlight w:val="green"/>
+        </w:rPr>
+        <w:t xml:space="preserve"> </w:t>
+      </w:r>
+    </w:p>
+    <w:p>
+      <w:pPr>
+        <w:pStyle w:val="ListParagraph"/>
+        <w:numPr>
+          <w:ilvl w:val="0"/>
+          <w:numId w:val="1"/>
+        </w:numPr>
+        <w:rPr>
+          <w:highlight w:val="green"/>
+        </w:rPr>
+      </w:pPr>
+      <w:r>
+        <w:rPr>
+          <w:highlight w:val="green"/>
+        </w:rPr>
+        <w:t>FRZ - Assorted Foods (non meat)</w:t>
+      </w:r>
+      <w:r>
+        <w:rPr>
+          <w:highlight w:val="green"/>
+        </w:rPr>
+        <w:t xml:space="preserve"> – here down number input</w:t>
+      </w:r>
+    </w:p>
+    <w:p>
+      <w:pPr>
+        <w:pStyle w:val="ListParagraph"/>
+        <w:numPr>
+          <w:ilvl w:val="0"/>
+          <w:numId w:val="1"/>
+        </w:numPr>
+        <w:rPr>
+          <w:highlight w:val="green"/>
+        </w:rPr>
+      </w:pPr>
+      <w:r>
+        <w:rPr>
+          <w:highlight w:val="green"/>
+        </w:rPr>
+        <w:t>FRZ - Assorted Meat and Seafood</w:t>
+      </w:r>
+      <w:r>
+        <w:rPr>
+          <w:highlight w:val="green"/>
+        </w:rPr>
+        <w:t xml:space="preserve"> -</w:t>
+      </w:r>
+    </w:p>
+    <w:p>
+      <w:pPr>
+        <w:pStyle w:val="ListParagraph"/>
+        <w:numPr>
+          <w:ilvl w:val="0"/>
+          <w:numId w:val="1"/>
+        </w:numPr>
+        <w:rPr>
+          <w:highlight w:val="green"/>
+        </w:rPr>
+      </w:pPr>
+      <w:r>
+        <w:rPr>
+          <w:highlight w:val="green"/>
+        </w:rPr>
+        <w:t>FRZ - Assorted Prepared Foods</w:t>
+      </w:r>
+      <w:r>
+        <w:rPr>
+          <w:highlight w:val="green"/>
+        </w:rPr>
+        <w:t xml:space="preserve"> -</w:t>
+      </w:r>
+    </w:p>
+    <w:p>
+      <w:pPr>
+        <w:pStyle w:val="ListParagraph"/>
+        <w:numPr>
+          <w:ilvl w:val="0"/>
+          <w:numId w:val="1"/>
+        </w:numPr>
+        <w:rPr>
+          <w:highlight w:val="green"/>
+        </w:rPr>
+      </w:pPr>
+      <w:r>
+        <w:rPr>
+          <w:highlight w:val="green"/>
+        </w:rPr>
+        <w:t>RFR - Assorted Bakery &amp; Pastries</w:t>
+      </w:r>
+      <w:r>
+        <w:rPr>
+          <w:highlight w:val="green"/>
+        </w:rPr>
+        <w:t xml:space="preserve"> -</w:t>
+      </w:r>
+    </w:p>
+    <w:p>
+      <w:pPr>
+        <w:pStyle w:val="ListParagraph"/>
+        <w:numPr>
+          <w:ilvl w:val="0"/>
+          <w:numId w:val="1"/>
+        </w:numPr>
+        <w:rPr>
+          <w:highlight w:val="green"/>
+        </w:rPr>
+      </w:pPr>
+      <w:r>
+        <w:rPr>
+          <w:highlight w:val="green"/>
+        </w:rPr>
+        <w:t>RFR - Assorted Produce</w:t>
+      </w:r>
+      <w:r>
+        <w:rPr>
+          <w:highlight w:val="green"/>
+        </w:rPr>
+        <w:t xml:space="preserve"> -</w:t>
+      </w:r>
+    </w:p>
+    <w:p>
+      <w:pPr>
+        <w:pStyle w:val="ListParagraph"/>
+        <w:numPr>
+          <w:ilvl w:val="0"/>
+          <w:numId w:val="1"/>
+        </w:numPr>
+        <w:rPr>
+          <w:highlight w:val="green"/>
+        </w:rPr>
+      </w:pPr>
+      <w:r>
+        <w:rPr>
+          <w:highlight w:val="green"/>
+        </w:rPr>
+        <w:t>RFR - Assorted Dairy &amp; Deli Foods</w:t>
+      </w:r>
+      <w:r>
+        <w:rPr>
+          <w:highlight w:val="green"/>
+        </w:rPr>
+        <w:t xml:space="preserve"> -</w:t>
+      </w:r>
+    </w:p>
+    <w:p>
+      <w:pPr>
+        <w:pStyle w:val="ListParagraph"/>
+        <w:numPr>
+          <w:ilvl w:val="0"/>
+          <w:numId w:val="1"/>
+        </w:numPr>
+        <w:rPr>
+          <w:highlight w:val="green"/>
+        </w:rPr>
+      </w:pPr>
+      <w:r>
+        <w:rPr>
+          <w:highlight w:val="green"/>
+        </w:rPr>
+        <w:t>DRY - Assorted Foods (Shelf-Stable)</w:t>
+      </w:r>
+      <w:r>
+        <w:rPr>
+          <w:highlight w:val="green"/>
+        </w:rPr>
+        <w:t xml:space="preserve"> -</w:t>
+      </w:r>
+    </w:p>
+    <w:p>
+      <w:pPr>
+        <w:pStyle w:val="ListParagraph"/>
+        <w:numPr>
+          <w:ilvl w:val="0"/>
+          <w:numId w:val="1"/>
+        </w:numPr>
+        <w:rPr>
+          <w:highlight w:val="green"/>
+        </w:rPr>
+      </w:pPr>
+      <w:r>
+        <w:rPr>
+          <w:highlight w:val="green"/>
+        </w:rPr>
+        <w:t>DRY - Assorted Non-Food Products</w:t>
+      </w:r>
+      <w:r>
+        <w:rPr>
+          <w:highlight w:val="green"/>
+        </w:rPr>
+        <w:t xml:space="preserve"> -</w:t>
+      </w:r>
+    </w:p>
+    <w:p>
+      <w:pPr>
+        <w:pStyle w:val="ListParagraph"/>
+        <w:numPr>
+          <w:ilvl w:val="0"/>
+          <w:numId w:val="1"/>
+        </w:numPr>
+        <w:rPr>
+          <w:highlight w:val="green"/>
+        </w:rPr>
+      </w:pPr>
+      <w:r>
+        <w:rPr>
+          <w:highlight w:val="green"/>
+        </w:rPr>
+        <w:t>DRY - Assorted Food Drive Foods</w:t>
+      </w:r>
+      <w:r>
+        <w:rPr>
+          <w:highlight w:val="green"/>
+        </w:rPr>
+        <w:t xml:space="preserve"> -</w:t>
+      </w:r>
+    </w:p>
+    <w:p>
+      <w:pPr>
+        <w:ind w:left="720"/>
+      </w:pPr>
+    </w:p>
+    <w:p>
+      <w:pPr>
+        <w:ind w:left="720"/>
+        <w:rPr>
+          <w:highlight w:val="green"/>
+        </w:rPr>
+      </w:pPr>
+      <w:r>
+        <w:rPr>
+          <w:highlight w:val="green"/>
+        </w:rPr>
+        <w:t xml:space="preserve">Validate those </w:t>
+      </w:r>
+      <w:r>
+        <w:rPr>
+          <w:highlight w:val="green"/>
+        </w:rPr>
+        <w:t xml:space="preserve">donations </w:t>
+      </w:r>
+      <w:r>
+        <w:rPr>
+          <w:highlight w:val="green"/>
+        </w:rPr>
+        <w:t xml:space="preserve"> in the js</w:t>
+      </w:r>
+    </w:p>
+    <w:p>
+      <w:pPr>
+        <w:pStyle w:val="ListParagraph"/>
+        <w:numPr>
+          <w:ilvl w:val="0"/>
+          <w:numId w:val="4"/>
+        </w:numPr>
+        <w:rPr>
+          <w:highlight w:val="green"/>
+        </w:rPr>
+      </w:pPr>
+      <w:r>
+        <w:rPr>
+          <w:highlight w:val="green"/>
+        </w:rPr>
+        <w:t>Make sure none are empty</w:t>
+      </w:r>
+    </w:p>
+    <w:p>
+      <w:pPr>
+        <w:pStyle w:val="ListParagraph"/>
+        <w:numPr>
+          <w:ilvl w:val="0"/>
+          <w:numId w:val="4"/>
+        </w:numPr>
+        <w:rPr>
+          <w:highlight w:val="green"/>
+        </w:rPr>
+      </w:pPr>
+      <w:r>
+        <w:rPr>
+          <w:highlight w:val="green"/>
+        </w:rPr>
+        <w:t>Make sure not negative</w:t>
+      </w:r>
+    </w:p>
+    <w:p>
+      <w:pPr>
+        <w:ind w:left="720"/>
+      </w:pPr>
+      <w:r>
+        <w:rPr>
+          <w:highlight w:val="green"/>
+        </w:rPr>
+        <w:t>Submit donations in php</w:t>
+      </w:r>
+    </w:p>
+    <w:p>
+      <w:pPr>
+        <w:rPr>
+          <w:highlight w:val="green"/>
+        </w:rPr>
+      </w:pPr>
+      <w:r>
+        <w:rPr>
+          <w:highlight w:val="green"/>
+        </w:rPr>
+        <w:t>Donation partner add</w:t>
+      </w:r>
+    </w:p>
+    <w:p>
+      <w:pPr>
+        <w:pStyle w:val="ListParagraph"/>
+        <w:numPr>
+          <w:ilvl w:val="0"/>
+          <w:numId w:val="3"/>
+        </w:numPr>
+        <w:rPr>
+          <w:highlight w:val="green"/>
+        </w:rPr>
+      </w:pPr>
+      <w:r>
+        <w:rPr>
+          <w:highlight w:val="green"/>
+        </w:rPr>
+        <w:t>Name - datalist</w:t>
+      </w:r>
+    </w:p>
+    <w:p>
+      <w:pPr>
+        <w:pStyle w:val="ListParagraph"/>
+        <w:numPr>
+          <w:ilvl w:val="0"/>
+          <w:numId w:val="3"/>
+        </w:numPr>
+        <w:rPr>
+          <w:highlight w:val="green"/>
+        </w:rPr>
+      </w:pPr>
+      <w:r>
+        <w:rPr>
+          <w:highlight w:val="green"/>
+        </w:rPr>
+        <w:t>City - datalist</w:t>
+      </w:r>
+    </w:p>
+    <w:p>
+      <w:pPr>
+        <w:pStyle w:val="ListParagraph"/>
+        <w:numPr>
+          <w:ilvl w:val="0"/>
+          <w:numId w:val="3"/>
+        </w:numPr>
+        <w:rPr>
+          <w:highlight w:val="green"/>
+        </w:rPr>
+      </w:pPr>
+      <w:r>
+        <w:rPr>
+          <w:highlight w:val="green"/>
+        </w:rPr>
+        <w:t>State –</w:t>
+      </w:r>
+      <w:r>
+        <w:rPr>
+          <w:highlight w:val="green"/>
+        </w:rPr>
+        <w:t>select</w:t>
+      </w:r>
+    </w:p>
+    <w:p>
+      <w:pPr>
+        <w:pStyle w:val="ListParagraph"/>
+        <w:numPr>
+          <w:ilvl w:val="0"/>
+          <w:numId w:val="3"/>
+        </w:numPr>
+        <w:rPr>
+          <w:highlight w:val="green"/>
+        </w:rPr>
+      </w:pPr>
+      <w:r>
+        <w:rPr>
+          <w:highlight w:val="green"/>
+        </w:rPr>
+        <w:t>Zip - datalist</w:t>
+      </w:r>
+    </w:p>
+    <w:p>
+      <w:pPr>
+        <w:pStyle w:val="ListParagraph"/>
+        <w:numPr>
+          <w:ilvl w:val="0"/>
+          <w:numId w:val="3"/>
+        </w:numPr>
+        <w:rPr>
+          <w:highlight w:val="green"/>
+        </w:rPr>
+      </w:pPr>
+      <w:r>
+        <w:rPr>
+          <w:highlight w:val="green"/>
+        </w:rPr>
+        <w:t xml:space="preserve">Address - </w:t>
+      </w:r>
       <w:r>
         <w:rPr>
           <w:highlight w:val="green"/>
         </w:rPr>
         <w:t>datalist</w:t>
       </w:r>
-      <w:proofErr w:type="spellEnd"/>
-    </w:p>
-    <w:p>
-      <w:pPr>
-        <w:pStyle w:val="ListParagraph"/>
-        <w:numPr>
-          <w:ilvl w:val="0"/>
-          <w:numId w:val="1"/>
-        </w:numPr>
-        <w:rPr>
-          <w:highlight w:val="green"/>
-        </w:rPr>
-      </w:pPr>
-      <w:r>
-        <w:rPr>
-          <w:highlight w:val="green"/>
-        </w:rPr>
-        <w:t>Agency (</w:t>
-      </w:r>
-      <w:proofErr w:type="spellStart"/>
-      <w:r>
-        <w:rPr>
-          <w:highlight w:val="green"/>
-        </w:rPr>
-        <w:t>defualt</w:t>
-      </w:r>
-      <w:proofErr w:type="spellEnd"/>
-      <w:r>
-        <w:rPr>
-          <w:highlight w:val="green"/>
-        </w:rPr>
-        <w:t xml:space="preserve"> to 1039a)</w:t>
-      </w:r>
-      <w:r>
-        <w:rPr>
-          <w:highlight w:val="green"/>
-        </w:rPr>
-        <w:t xml:space="preserve"> - </w:t>
-      </w:r>
-      <w:proofErr w:type="spellStart"/>
-      <w:r>
-        <w:rPr>
-          <w:highlight w:val="green"/>
-        </w:rPr>
-        <w:t>datalist</w:t>
-      </w:r>
-      <w:proofErr w:type="spellEnd"/>
-    </w:p>
-    <w:p>
-      <w:pPr>
-        <w:pStyle w:val="ListParagraph"/>
-        <w:numPr>
-          <w:ilvl w:val="0"/>
-          <w:numId w:val="1"/>
-        </w:numPr>
-        <w:rPr>
-          <w:highlight w:val="green"/>
-        </w:rPr>
-      </w:pPr>
-      <w:r>
-        <w:rPr>
-          <w:highlight w:val="green"/>
-        </w:rPr>
-        <w:t>Donor Name (e.g. Jewel, Sam's Club)</w:t>
-      </w:r>
-      <w:r>
-        <w:rPr>
-          <w:highlight w:val="green"/>
-        </w:rPr>
-        <w:t xml:space="preserve"> – </w:t>
-      </w:r>
-      <w:proofErr w:type="spellStart"/>
-      <w:r>
-        <w:rPr>
-          <w:highlight w:val="green"/>
-        </w:rPr>
-        <w:t>datalist</w:t>
-      </w:r>
-      <w:proofErr w:type="spellEnd"/>
-    </w:p>
-    <w:p>
-      <w:pPr>
-        <w:pStyle w:val="ListParagraph"/>
-        <w:numPr>
-          <w:ilvl w:val="0"/>
-          <w:numId w:val="1"/>
-        </w:numPr>
-        <w:rPr>
-          <w:highlight w:val="green"/>
-        </w:rPr>
-      </w:pPr>
-      <w:r>
-        <w:rPr>
-          <w:highlight w:val="green"/>
-        </w:rPr>
-        <w:t>City</w:t>
-      </w:r>
-      <w:r>
-        <w:rPr>
-          <w:highlight w:val="green"/>
-        </w:rPr>
-        <w:t xml:space="preserve"> - </w:t>
-      </w:r>
-      <w:proofErr w:type="spellStart"/>
-      <w:r>
-        <w:rPr>
-          <w:highlight w:val="green"/>
-        </w:rPr>
-        <w:t>datalist</w:t>
-      </w:r>
-      <w:proofErr w:type="spellEnd"/>
-    </w:p>
-    <w:p>
-      <w:pPr>
-        <w:pStyle w:val="ListParagraph"/>
-        <w:numPr>
-          <w:ilvl w:val="0"/>
-          <w:numId w:val="1"/>
-        </w:numPr>
-        <w:rPr>
-          <w:highlight w:val="green"/>
-        </w:rPr>
-      </w:pPr>
-      <w:r>
-        <w:rPr>
-          <w:highlight w:val="green"/>
-        </w:rPr>
-        <w:t>Box QTYs of the following:</w:t>
+    </w:p>
+    <w:p>
+      <w:pPr>
+        <w:pStyle w:val="ListParagraph"/>
+        <w:numPr>
+          <w:ilvl w:val="0"/>
+          <w:numId w:val="3"/>
+        </w:numPr>
+        <w:rPr>
+          <w:highlight w:val="green"/>
+        </w:rPr>
+      </w:pPr>
+      <w:r>
+        <w:rPr>
+          <w:highlight w:val="green"/>
+        </w:rPr>
+        <w:t>phoneNumber – datalist</w:t>
+      </w:r>
+    </w:p>
+    <w:p>
+      <w:r>
+        <w:tab/>
+      </w:r>
+      <w:r>
+        <w:rPr>
+          <w:highlight w:val="green"/>
+        </w:rPr>
+        <w:t>Validate donpar in js</w:t>
+      </w:r>
+    </w:p>
+    <w:p>
+      <w:r>
+        <w:tab/>
+      </w:r>
+      <w:r>
+        <w:rPr>
+          <w:highlight w:val="green"/>
+        </w:rPr>
+        <w:t>Submit donpar in php</w:t>
+      </w:r>
+    </w:p>
+    <w:p/>
+    <w:p>
+      <w:pPr>
+        <w:rPr>
+          <w:highlight w:val="green"/>
+        </w:rPr>
+      </w:pPr>
+      <w:r>
+        <w:rPr>
+          <w:highlight w:val="green"/>
+        </w:rPr>
+        <w:t>Display donations</w:t>
       </w:r>
       <w:r>
         <w:rPr>
@@ -214,476 +637,38 @@
       </w:r>
     </w:p>
     <w:p>
-      <w:pPr>
-        <w:pStyle w:val="ListParagraph"/>
-        <w:numPr>
-          <w:ilvl w:val="0"/>
-          <w:numId w:val="1"/>
-        </w:numPr>
-        <w:rPr>
-          <w:highlight w:val="green"/>
-        </w:rPr>
-      </w:pPr>
-      <w:r>
-        <w:rPr>
-          <w:highlight w:val="green"/>
-        </w:rPr>
-        <w:t>FRZ - Assorted Foods (non meat)</w:t>
-      </w:r>
-      <w:r>
-        <w:rPr>
-          <w:highlight w:val="green"/>
-        </w:rPr>
-        <w:t xml:space="preserve"> – here down number input</w:t>
-      </w:r>
-    </w:p>
-    <w:p>
-      <w:pPr>
-        <w:pStyle w:val="ListParagraph"/>
-        <w:numPr>
-          <w:ilvl w:val="0"/>
-          <w:numId w:val="1"/>
-        </w:numPr>
-        <w:rPr>
-          <w:highlight w:val="green"/>
-        </w:rPr>
-      </w:pPr>
-      <w:r>
-        <w:rPr>
-          <w:highlight w:val="green"/>
-        </w:rPr>
-        <w:t>FRZ - Assorted Meat and Seafood</w:t>
-      </w:r>
-      <w:r>
-        <w:rPr>
-          <w:highlight w:val="green"/>
-        </w:rPr>
-        <w:t xml:space="preserve"> -</w:t>
-      </w:r>
-    </w:p>
-    <w:p>
-      <w:pPr>
-        <w:pStyle w:val="ListParagraph"/>
-        <w:numPr>
-          <w:ilvl w:val="0"/>
-          <w:numId w:val="1"/>
-        </w:numPr>
-        <w:rPr>
-          <w:highlight w:val="green"/>
-        </w:rPr>
-      </w:pPr>
-      <w:r>
-        <w:rPr>
-          <w:highlight w:val="green"/>
-        </w:rPr>
-        <w:t>FRZ - Assorted Prepared Foods</w:t>
-      </w:r>
-      <w:r>
-        <w:rPr>
-          <w:highlight w:val="green"/>
-        </w:rPr>
-        <w:t xml:space="preserve"> -</w:t>
-      </w:r>
-    </w:p>
-    <w:p>
-      <w:pPr>
-        <w:pStyle w:val="ListParagraph"/>
-        <w:numPr>
-          <w:ilvl w:val="0"/>
-          <w:numId w:val="1"/>
-        </w:numPr>
-        <w:rPr>
-          <w:highlight w:val="green"/>
-        </w:rPr>
-      </w:pPr>
-      <w:r>
-        <w:rPr>
-          <w:highlight w:val="green"/>
-        </w:rPr>
-        <w:t>RFR - Assorted Bakery &amp; Pastries</w:t>
-      </w:r>
-      <w:r>
-        <w:rPr>
-          <w:highlight w:val="green"/>
-        </w:rPr>
-        <w:t xml:space="preserve"> -</w:t>
-      </w:r>
-    </w:p>
-    <w:p>
-      <w:pPr>
-        <w:pStyle w:val="ListParagraph"/>
-        <w:numPr>
-          <w:ilvl w:val="0"/>
-          <w:numId w:val="1"/>
-        </w:numPr>
-        <w:rPr>
-          <w:highlight w:val="green"/>
-        </w:rPr>
-      </w:pPr>
-      <w:r>
-        <w:rPr>
-          <w:highlight w:val="green"/>
-        </w:rPr>
-        <w:t>RFR - Assorted Produce</w:t>
-      </w:r>
-      <w:r>
-        <w:rPr>
-          <w:highlight w:val="green"/>
-        </w:rPr>
-        <w:t xml:space="preserve"> -</w:t>
-      </w:r>
-    </w:p>
-    <w:p>
-      <w:pPr>
-        <w:pStyle w:val="ListParagraph"/>
-        <w:numPr>
-          <w:ilvl w:val="0"/>
-          <w:numId w:val="1"/>
-        </w:numPr>
-        <w:rPr>
-          <w:highlight w:val="green"/>
-        </w:rPr>
-      </w:pPr>
-      <w:r>
-        <w:rPr>
-          <w:highlight w:val="green"/>
-        </w:rPr>
-        <w:t>RFR - Assorted Dairy &amp; Deli Foods</w:t>
-      </w:r>
-      <w:r>
-        <w:rPr>
-          <w:highlight w:val="green"/>
-        </w:rPr>
-        <w:t xml:space="preserve"> -</w:t>
-      </w:r>
-    </w:p>
-    <w:p>
-      <w:pPr>
-        <w:pStyle w:val="ListParagraph"/>
-        <w:numPr>
-          <w:ilvl w:val="0"/>
-          <w:numId w:val="1"/>
-        </w:numPr>
-        <w:rPr>
-          <w:highlight w:val="green"/>
-        </w:rPr>
-      </w:pPr>
-      <w:r>
-        <w:rPr>
-          <w:highlight w:val="green"/>
-        </w:rPr>
-        <w:t>DRY - Assorted Foods (Shelf-Stable)</w:t>
-      </w:r>
-      <w:r>
-        <w:rPr>
-          <w:highlight w:val="green"/>
-        </w:rPr>
-        <w:t xml:space="preserve"> -</w:t>
-      </w:r>
-    </w:p>
-    <w:p>
-      <w:pPr>
-        <w:pStyle w:val="ListParagraph"/>
-        <w:numPr>
-          <w:ilvl w:val="0"/>
-          <w:numId w:val="1"/>
-        </w:numPr>
-        <w:rPr>
-          <w:highlight w:val="green"/>
-        </w:rPr>
-      </w:pPr>
-      <w:r>
-        <w:rPr>
-          <w:highlight w:val="green"/>
-        </w:rPr>
-        <w:t>DRY - Assorted Non-Food Products</w:t>
-      </w:r>
-      <w:r>
-        <w:rPr>
-          <w:highlight w:val="green"/>
-        </w:rPr>
-        <w:t xml:space="preserve"> -</w:t>
-      </w:r>
-    </w:p>
-    <w:p>
-      <w:pPr>
-        <w:pStyle w:val="ListParagraph"/>
-        <w:numPr>
-          <w:ilvl w:val="0"/>
-          <w:numId w:val="1"/>
-        </w:numPr>
-        <w:rPr>
-          <w:highlight w:val="green"/>
-        </w:rPr>
-      </w:pPr>
-      <w:r>
-        <w:rPr>
-          <w:highlight w:val="green"/>
-        </w:rPr>
-        <w:t>DRY - Assorted Food Drive Foods</w:t>
-      </w:r>
-      <w:r>
-        <w:rPr>
-          <w:highlight w:val="green"/>
-        </w:rPr>
-        <w:t xml:space="preserve"> -</w:t>
-      </w:r>
-    </w:p>
-    <w:p>
-      <w:pPr>
-        <w:ind w:left="720"/>
-      </w:pPr>
-    </w:p>
-    <w:p>
-      <w:pPr>
-        <w:ind w:left="720"/>
-        <w:rPr>
-          <w:highlight w:val="green"/>
-        </w:rPr>
-      </w:pPr>
-      <w:r>
-        <w:rPr>
-          <w:highlight w:val="green"/>
-        </w:rPr>
-        <w:t xml:space="preserve">Validate those </w:t>
-      </w:r>
-      <w:proofErr w:type="gramStart"/>
-      <w:r>
-        <w:rPr>
-          <w:highlight w:val="green"/>
-        </w:rPr>
-        <w:t xml:space="preserve">donations </w:t>
-      </w:r>
-      <w:r>
-        <w:rPr>
-          <w:highlight w:val="green"/>
-        </w:rPr>
-        <w:t xml:space="preserve"> in</w:t>
-      </w:r>
-      <w:proofErr w:type="gramEnd"/>
-      <w:r>
-        <w:rPr>
-          <w:highlight w:val="green"/>
-        </w:rPr>
-        <w:t xml:space="preserve"> the </w:t>
-      </w:r>
-      <w:proofErr w:type="spellStart"/>
-      <w:r>
-        <w:rPr>
-          <w:highlight w:val="green"/>
-        </w:rPr>
-        <w:t>js</w:t>
-      </w:r>
-      <w:proofErr w:type="spellEnd"/>
-    </w:p>
-    <w:p>
-      <w:pPr>
-        <w:pStyle w:val="ListParagraph"/>
-        <w:numPr>
-          <w:ilvl w:val="0"/>
-          <w:numId w:val="4"/>
-        </w:numPr>
-        <w:rPr>
-          <w:highlight w:val="green"/>
-        </w:rPr>
-      </w:pPr>
-      <w:r>
-        <w:rPr>
-          <w:highlight w:val="green"/>
-        </w:rPr>
-        <w:t>Make sure none are empty</w:t>
-      </w:r>
-    </w:p>
-    <w:p>
-      <w:pPr>
-        <w:pStyle w:val="ListParagraph"/>
-        <w:numPr>
-          <w:ilvl w:val="0"/>
-          <w:numId w:val="4"/>
-        </w:numPr>
-        <w:rPr>
-          <w:highlight w:val="green"/>
-        </w:rPr>
-      </w:pPr>
-      <w:r>
-        <w:rPr>
-          <w:highlight w:val="green"/>
-        </w:rPr>
-        <w:t>Make sure not negative</w:t>
-      </w:r>
-    </w:p>
-    <w:p>
-      <w:pPr>
-        <w:ind w:left="720"/>
-      </w:pPr>
-      <w:r>
-        <w:rPr>
-          <w:highlight w:val="green"/>
-        </w:rPr>
-        <w:t xml:space="preserve">Submit donations in </w:t>
-      </w:r>
-      <w:proofErr w:type="spellStart"/>
-      <w:r>
-        <w:rPr>
-          <w:highlight w:val="green"/>
-        </w:rPr>
-        <w:t>php</w:t>
-      </w:r>
-      <w:proofErr w:type="spellEnd"/>
-    </w:p>
-    <w:p>
-      <w:r>
-        <w:t>Donation partner add</w:t>
-      </w:r>
-    </w:p>
-    <w:p>
-      <w:pPr>
-        <w:pStyle w:val="ListParagraph"/>
-        <w:numPr>
-          <w:ilvl w:val="0"/>
-          <w:numId w:val="3"/>
-        </w:numPr>
-      </w:pPr>
-      <w:r>
-        <w:t xml:space="preserve">Name - </w:t>
-      </w:r>
-      <w:proofErr w:type="spellStart"/>
-      <w:r>
-        <w:t>datalist</w:t>
-      </w:r>
-      <w:proofErr w:type="spellEnd"/>
-    </w:p>
-    <w:p>
-      <w:pPr>
-        <w:pStyle w:val="ListParagraph"/>
-        <w:numPr>
-          <w:ilvl w:val="0"/>
-          <w:numId w:val="3"/>
-        </w:numPr>
-      </w:pPr>
-      <w:r>
-        <w:t xml:space="preserve">City - </w:t>
-      </w:r>
-      <w:proofErr w:type="spellStart"/>
-      <w:r>
-        <w:t>datalist</w:t>
-      </w:r>
-      <w:proofErr w:type="spellEnd"/>
-    </w:p>
-    <w:p>
-      <w:pPr>
-        <w:pStyle w:val="ListParagraph"/>
-        <w:numPr>
-          <w:ilvl w:val="0"/>
-          <w:numId w:val="3"/>
-        </w:numPr>
-      </w:pPr>
-      <w:r>
-        <w:t xml:space="preserve">State – </w:t>
-      </w:r>
-      <w:proofErr w:type="spellStart"/>
-      <w:r>
-        <w:t>datalist</w:t>
-      </w:r>
-      <w:proofErr w:type="spellEnd"/>
-      <w:r>
-        <w:t xml:space="preserve"> or select?</w:t>
-      </w:r>
-    </w:p>
-    <w:p>
-      <w:pPr>
-        <w:pStyle w:val="ListParagraph"/>
-        <w:numPr>
-          <w:ilvl w:val="0"/>
-          <w:numId w:val="3"/>
-        </w:numPr>
-      </w:pPr>
-      <w:r>
-        <w:t xml:space="preserve">Zip - </w:t>
-      </w:r>
-      <w:proofErr w:type="spellStart"/>
-      <w:r>
-        <w:t>datalist</w:t>
-      </w:r>
-      <w:proofErr w:type="spellEnd"/>
-    </w:p>
-    <w:p>
-      <w:pPr>
-        <w:pStyle w:val="ListParagraph"/>
-        <w:numPr>
-          <w:ilvl w:val="0"/>
-          <w:numId w:val="3"/>
-        </w:numPr>
-      </w:pPr>
-      <w:r>
-        <w:t>Address - text</w:t>
-      </w:r>
-    </w:p>
-    <w:p>
-      <w:pPr>
-        <w:pStyle w:val="ListParagraph"/>
-        <w:numPr>
-          <w:ilvl w:val="0"/>
-          <w:numId w:val="3"/>
-        </w:numPr>
-      </w:pPr>
-      <w:proofErr w:type="spellStart"/>
-      <w:r>
-        <w:t>phoneNumber</w:t>
-      </w:r>
-      <w:proofErr w:type="spellEnd"/>
-      <w:r>
-        <w:t xml:space="preserve"> – text</w:t>
-      </w:r>
-    </w:p>
-    <w:p>
-      <w:r>
-        <w:tab/>
-        <w:t xml:space="preserve">Validate </w:t>
-      </w:r>
-      <w:proofErr w:type="spellStart"/>
-      <w:r>
-        <w:t>donpar</w:t>
-      </w:r>
-      <w:proofErr w:type="spellEnd"/>
-      <w:r>
-        <w:t xml:space="preserve"> in </w:t>
-      </w:r>
-      <w:proofErr w:type="spellStart"/>
-      <w:r>
-        <w:t>js</w:t>
-      </w:r>
-      <w:proofErr w:type="spellEnd"/>
-    </w:p>
-    <w:p>
-      <w:r>
-        <w:tab/>
-        <w:t xml:space="preserve">Submit </w:t>
-      </w:r>
-      <w:proofErr w:type="spellStart"/>
-      <w:r>
-        <w:t>donpar</w:t>
-      </w:r>
-      <w:proofErr w:type="spellEnd"/>
-      <w:r>
-        <w:t xml:space="preserve"> in </w:t>
-      </w:r>
-      <w:proofErr w:type="spellStart"/>
-      <w:r>
-        <w:t>js</w:t>
-      </w:r>
-      <w:proofErr w:type="spellEnd"/>
-    </w:p>
-    <w:p/>
-    <w:p>
-      <w:r>
-        <w:t>Display donations</w:t>
-      </w:r>
-    </w:p>
-    <w:p>
-      <w:r>
+      <w:r>
+        <w:rPr>
+          <w:highlight w:val="green"/>
+        </w:rPr>
         <w:lastRenderedPageBreak/>
+        <w:t xml:space="preserve">Display </w:t>
+      </w:r>
+      <w:r>
+        <w:rPr>
+          <w:highlight w:val="green"/>
+        </w:rPr>
+        <w:t>partners</w:t>
+      </w:r>
+    </w:p>
+    <w:p>
+      <w:r>
         <w:t>Update donations</w:t>
+      </w:r>
+    </w:p>
+    <w:p>
+      <w:r>
+        <w:t>Update donation partners</w:t>
+      </w:r>
+    </w:p>
+    <w:p>
+      <w:r>
+        <w:t>Delete donations</w:t>
+      </w:r>
+    </w:p>
+    <w:p>
+      <w:r>
+        <w:t>Delete donation partners</w:t>
       </w:r>
     </w:p>
     <w:sectPr>

</xml_diff>

<commit_message>
donation and donation partner delete works
</commit_message>
<xml_diff>
--- a/notes/06_19_2017Colton.docx
+++ b/notes/06_19_2017Colton.docx
@@ -68,8 +68,16 @@
         <w:rPr>
           <w:highlight w:val="green"/>
         </w:rPr>
-        <w:t xml:space="preserve"> -  datalist</w:t>
-      </w:r>
+        <w:t xml:space="preserve"> -  </w:t>
+      </w:r>
+      <w:proofErr w:type="spellStart"/>
+      <w:r>
+        <w:rPr>
+          <w:highlight w:val="green"/>
+        </w:rPr>
+        <w:t>datalist</w:t>
+      </w:r>
+      <w:proofErr w:type="spellEnd"/>
     </w:p>
     <w:p>
       <w:pPr>
@@ -86,14 +94,36 @@
         <w:rPr>
           <w:highlight w:val="green"/>
         </w:rPr>
-        <w:t>Agency (defualt to 1039a)</w:t>
-      </w:r>
-      <w:r>
-        <w:rPr>
-          <w:highlight w:val="green"/>
-        </w:rPr>
-        <w:t xml:space="preserve"> - datalist</w:t>
-      </w:r>
+        <w:t>Agency (</w:t>
+      </w:r>
+      <w:proofErr w:type="spellStart"/>
+      <w:r>
+        <w:rPr>
+          <w:highlight w:val="green"/>
+        </w:rPr>
+        <w:t>defualt</w:t>
+      </w:r>
+      <w:proofErr w:type="spellEnd"/>
+      <w:r>
+        <w:rPr>
+          <w:highlight w:val="green"/>
+        </w:rPr>
+        <w:t xml:space="preserve"> to 1039a)</w:t>
+      </w:r>
+      <w:r>
+        <w:rPr>
+          <w:highlight w:val="green"/>
+        </w:rPr>
+        <w:t xml:space="preserve"> - </w:t>
+      </w:r>
+      <w:proofErr w:type="spellStart"/>
+      <w:r>
+        <w:rPr>
+          <w:highlight w:val="green"/>
+        </w:rPr>
+        <w:t>datalist</w:t>
+      </w:r>
+      <w:proofErr w:type="spellEnd"/>
     </w:p>
     <w:p>
       <w:pPr>
@@ -116,8 +146,16 @@
         <w:rPr>
           <w:highlight w:val="green"/>
         </w:rPr>
-        <w:t xml:space="preserve"> – datalist</w:t>
-      </w:r>
+        <w:t xml:space="preserve"> – </w:t>
+      </w:r>
+      <w:proofErr w:type="spellStart"/>
+      <w:r>
+        <w:rPr>
+          <w:highlight w:val="green"/>
+        </w:rPr>
+        <w:t>datalist</w:t>
+      </w:r>
+      <w:proofErr w:type="spellEnd"/>
     </w:p>
     <w:p>
       <w:pPr>
@@ -140,8 +178,16 @@
         <w:rPr>
           <w:highlight w:val="green"/>
         </w:rPr>
-        <w:t xml:space="preserve"> - datalist</w:t>
-      </w:r>
+        <w:t xml:space="preserve"> - </w:t>
+      </w:r>
+      <w:proofErr w:type="spellStart"/>
+      <w:r>
+        <w:rPr>
+          <w:highlight w:val="green"/>
+        </w:rPr>
+        <w:t>datalist</w:t>
+      </w:r>
+      <w:proofErr w:type="spellEnd"/>
     </w:p>
     <w:p>
       <w:pPr>
@@ -401,6 +447,7 @@
         </w:rPr>
         <w:t xml:space="preserve">Validate those </w:t>
       </w:r>
+      <w:proofErr w:type="gramStart"/>
       <w:r>
         <w:rPr>
           <w:highlight w:val="green"/>
@@ -411,8 +458,23 @@
         <w:rPr>
           <w:highlight w:val="green"/>
         </w:rPr>
-        <w:t xml:space="preserve"> in the js</w:t>
-      </w:r>
+        <w:t xml:space="preserve"> in</w:t>
+      </w:r>
+      <w:proofErr w:type="gramEnd"/>
+      <w:r>
+        <w:rPr>
+          <w:highlight w:val="green"/>
+        </w:rPr>
+        <w:t xml:space="preserve"> the </w:t>
+      </w:r>
+      <w:proofErr w:type="spellStart"/>
+      <w:r>
+        <w:rPr>
+          <w:highlight w:val="green"/>
+        </w:rPr>
+        <w:t>js</w:t>
+      </w:r>
+      <w:proofErr w:type="spellEnd"/>
     </w:p>
     <w:p>
       <w:pPr>
@@ -458,8 +520,16 @@
         <w:rPr>
           <w:highlight w:val="green"/>
         </w:rPr>
-        <w:t>Submit donations in php</w:t>
-      </w:r>
+        <w:t xml:space="preserve">Submit donations in </w:t>
+      </w:r>
+      <w:proofErr w:type="spellStart"/>
+      <w:r>
+        <w:rPr>
+          <w:highlight w:val="green"/>
+        </w:rPr>
+        <w:t>php</w:t>
+      </w:r>
+      <w:proofErr w:type="spellEnd"/>
     </w:p>
     <w:p>
       <w:pPr>
@@ -489,8 +559,16 @@
         <w:rPr>
           <w:highlight w:val="green"/>
         </w:rPr>
-        <w:t>Name - datalist</w:t>
-      </w:r>
+        <w:t xml:space="preserve">Name - </w:t>
+      </w:r>
+      <w:proofErr w:type="spellStart"/>
+      <w:r>
+        <w:rPr>
+          <w:highlight w:val="green"/>
+        </w:rPr>
+        <w:t>datalist</w:t>
+      </w:r>
+      <w:proofErr w:type="spellEnd"/>
     </w:p>
     <w:p>
       <w:pPr>
@@ -507,8 +585,16 @@
         <w:rPr>
           <w:highlight w:val="green"/>
         </w:rPr>
-        <w:t>City - datalist</w:t>
-      </w:r>
+        <w:t xml:space="preserve">City - </w:t>
+      </w:r>
+      <w:proofErr w:type="spellStart"/>
+      <w:r>
+        <w:rPr>
+          <w:highlight w:val="green"/>
+        </w:rPr>
+        <w:t>datalist</w:t>
+      </w:r>
+      <w:proofErr w:type="spellEnd"/>
     </w:p>
     <w:p>
       <w:pPr>
@@ -549,8 +635,16 @@
         <w:rPr>
           <w:highlight w:val="green"/>
         </w:rPr>
-        <w:t>Zip - datalist</w:t>
-      </w:r>
+        <w:t xml:space="preserve">Zip - </w:t>
+      </w:r>
+      <w:proofErr w:type="spellStart"/>
+      <w:r>
+        <w:rPr>
+          <w:highlight w:val="green"/>
+        </w:rPr>
+        <w:t>datalist</w:t>
+      </w:r>
+      <w:proofErr w:type="spellEnd"/>
     </w:p>
     <w:p>
       <w:pPr>
@@ -569,12 +663,14 @@
         </w:rPr>
         <w:t xml:space="preserve">Address - </w:t>
       </w:r>
+      <w:proofErr w:type="spellStart"/>
       <w:r>
         <w:rPr>
           <w:highlight w:val="green"/>
         </w:rPr>
         <w:t>datalist</w:t>
       </w:r>
+      <w:proofErr w:type="spellEnd"/>
     </w:p>
     <w:p>
       <w:pPr>
@@ -587,12 +683,28 @@
           <w:highlight w:val="green"/>
         </w:rPr>
       </w:pPr>
-      <w:r>
-        <w:rPr>
-          <w:highlight w:val="green"/>
-        </w:rPr>
-        <w:t>phoneNumber – datalist</w:t>
-      </w:r>
+      <w:proofErr w:type="spellStart"/>
+      <w:r>
+        <w:rPr>
+          <w:highlight w:val="green"/>
+        </w:rPr>
+        <w:t>phoneNumber</w:t>
+      </w:r>
+      <w:proofErr w:type="spellEnd"/>
+      <w:r>
+        <w:rPr>
+          <w:highlight w:val="green"/>
+        </w:rPr>
+        <w:t xml:space="preserve"> – </w:t>
+      </w:r>
+      <w:proofErr w:type="spellStart"/>
+      <w:r>
+        <w:rPr>
+          <w:highlight w:val="green"/>
+        </w:rPr>
+        <w:t>datalist</w:t>
+      </w:r>
+      <w:proofErr w:type="spellEnd"/>
     </w:p>
     <w:p>
       <w:r>
@@ -602,8 +714,30 @@
         <w:rPr>
           <w:highlight w:val="green"/>
         </w:rPr>
-        <w:t>Validate donpar in js</w:t>
-      </w:r>
+        <w:t xml:space="preserve">Validate </w:t>
+      </w:r>
+      <w:proofErr w:type="spellStart"/>
+      <w:r>
+        <w:rPr>
+          <w:highlight w:val="green"/>
+        </w:rPr>
+        <w:t>donpar</w:t>
+      </w:r>
+      <w:proofErr w:type="spellEnd"/>
+      <w:r>
+        <w:rPr>
+          <w:highlight w:val="green"/>
+        </w:rPr>
+        <w:t xml:space="preserve"> in </w:t>
+      </w:r>
+      <w:proofErr w:type="spellStart"/>
+      <w:r>
+        <w:rPr>
+          <w:highlight w:val="green"/>
+        </w:rPr>
+        <w:t>js</w:t>
+      </w:r>
+      <w:proofErr w:type="spellEnd"/>
     </w:p>
     <w:p>
       <w:r>
@@ -613,8 +747,30 @@
         <w:rPr>
           <w:highlight w:val="green"/>
         </w:rPr>
-        <w:t>Submit donpar in php</w:t>
-      </w:r>
+        <w:t xml:space="preserve">Submit </w:t>
+      </w:r>
+      <w:proofErr w:type="spellStart"/>
+      <w:r>
+        <w:rPr>
+          <w:highlight w:val="green"/>
+        </w:rPr>
+        <w:t>donpar</w:t>
+      </w:r>
+      <w:proofErr w:type="spellEnd"/>
+      <w:r>
+        <w:rPr>
+          <w:highlight w:val="green"/>
+        </w:rPr>
+        <w:t xml:space="preserve"> in </w:t>
+      </w:r>
+      <w:proofErr w:type="spellStart"/>
+      <w:r>
+        <w:rPr>
+          <w:highlight w:val="green"/>
+        </w:rPr>
+        <w:t>php</w:t>
+      </w:r>
+      <w:proofErr w:type="spellEnd"/>
     </w:p>
     <w:p/>
     <w:p>
@@ -662,12 +818,23 @@
       </w:r>
     </w:p>
     <w:p>
-      <w:r>
+      <w:pPr>
+        <w:rPr>
+          <w:highlight w:val="green"/>
+        </w:rPr>
+      </w:pPr>
+      <w:r>
+        <w:rPr>
+          <w:highlight w:val="green"/>
+        </w:rPr>
         <w:t>Delete donations</w:t>
       </w:r>
     </w:p>
     <w:p>
       <w:r>
+        <w:rPr>
+          <w:highlight w:val="green"/>
+        </w:rPr>
         <w:t>Delete donation partners</w:t>
       </w:r>
     </w:p>

</xml_diff>

<commit_message>
More working on donation partner update
</commit_message>
<xml_diff>
--- a/notes/06_19_2017Colton.docx
+++ b/notes/06_19_2017Colton.docx
@@ -809,12 +809,46 @@
     </w:p>
     <w:p>
       <w:r>
-        <w:t>Update donations</w:t>
+        <w:rPr>
+          <w:highlight w:val="green"/>
+        </w:rPr>
+        <w:t xml:space="preserve">Update </w:t>
+      </w:r>
+      <w:proofErr w:type="gramStart"/>
+      <w:r>
+        <w:rPr>
+          <w:highlight w:val="green"/>
+        </w:rPr>
+        <w:t>donations</w:t>
+      </w:r>
+      <w:r>
+        <w:rPr>
+          <w:highlight w:val="green"/>
+        </w:rPr>
+        <w:t xml:space="preserve">  ap</w:t>
+      </w:r>
+      <w:proofErr w:type="gramEnd"/>
+      <w:r>
+        <w:rPr>
+          <w:highlight w:val="green"/>
+        </w:rPr>
+        <w:t>_do4</w:t>
+      </w:r>
+      <w:r>
+        <w:t xml:space="preserve"> and donation ops</w:t>
       </w:r>
     </w:p>
     <w:p>
       <w:r>
         <w:t>Update donation partners</w:t>
+      </w:r>
+      <w:r>
+        <w:t xml:space="preserve"> ap_do5 and donation ops</w:t>
+      </w:r>
+    </w:p>
+    <w:p>
+      <w:r>
+        <w:t>Update item (item ops)</w:t>
       </w:r>
     </w:p>
     <w:p>

</xml_diff>

<commit_message>
Category update and delete works
I completely forgot to do these when I worked on items. Theyre done, but
because we don't ever delete items, if there is a category associated
with it you can't delete the category.
</commit_message>
<xml_diff>
--- a/notes/06_19_2017Colton.docx
+++ b/notes/06_19_2017Colton.docx
@@ -948,26 +948,51 @@
       <w:proofErr w:type="gramEnd"/>
     </w:p>
     <w:p>
-      <w:r>
+      <w:pPr>
+        <w:rPr>
+          <w:highlight w:val="green"/>
+        </w:rPr>
+      </w:pPr>
+      <w:r>
+        <w:rPr>
+          <w:highlight w:val="green"/>
+        </w:rPr>
         <w:t xml:space="preserve">Update </w:t>
       </w:r>
       <w:r>
+        <w:rPr>
+          <w:highlight w:val="green"/>
+        </w:rPr>
         <w:t>category</w:t>
       </w:r>
     </w:p>
     <w:p>
-      <w:r>
+      <w:pPr>
+        <w:rPr>
+          <w:highlight w:val="green"/>
+        </w:rPr>
+      </w:pPr>
+      <w:r>
+        <w:rPr>
+          <w:highlight w:val="green"/>
+        </w:rPr>
         <w:tab/>
         <w:t>Html</w:t>
       </w:r>
     </w:p>
     <w:p>
       <w:r>
+        <w:rPr>
+          <w:highlight w:val="green"/>
+        </w:rPr>
         <w:tab/>
       </w:r>
       <w:proofErr w:type="spellStart"/>
       <w:proofErr w:type="gramStart"/>
       <w:r>
+        <w:rPr>
+          <w:highlight w:val="green"/>
+        </w:rPr>
         <w:t>php</w:t>
       </w:r>
       <w:proofErr w:type="spellEnd"/>
@@ -994,6 +1019,8 @@
         <w:t>Delete donation partners</w:t>
       </w:r>
     </w:p>
+    <w:p/>
+    <w:p/>
     <w:sectPr>
       <w:pgSz w:w="12240" w:h="15840"/>
       <w:pgMar w:top="1440" w:right="1440" w:bottom="1440" w:left="1440" w:header="720" w:footer="720" w:gutter="0"/>

</xml_diff>